<commit_message>
add 04.02, update all files and delete private information
add:
04.02 PDF&DOC
ПП.04 PDF&DOC
Rewrite all files and delete some private information from this
</commit_message>
<xml_diff>
--- a/Архитектура аппаратных средств/ААС_отчёт.docx
+++ b/Архитектура аппаратных средств/ААС_отчёт.docx
@@ -1,6 +1,6 @@
 
 <file path=word/document.xml><?xml version="1.0" encoding="utf-8"?>
-<w:document xmlns:wpc="http://schemas.microsoft.com/office/word/2010/wordprocessingCanvas" xmlns:cx="http://schemas.microsoft.com/office/drawing/2014/chartex" xmlns:cx1="http://schemas.microsoft.com/office/drawing/2015/9/8/chartex" xmlns:cx2="http://schemas.microsoft.com/office/drawing/2015/10/21/chartex" xmlns:cx3="http://schemas.microsoft.com/office/drawing/2016/5/9/chartex" xmlns:cx4="http://schemas.microsoft.com/office/drawing/2016/5/10/chartex" xmlns:cx5="http://schemas.microsoft.com/office/drawing/2016/5/11/chartex" xmlns:cx6="http://schemas.microsoft.com/office/drawing/2016/5/12/chartex" xmlns:cx7="http://schemas.microsoft.com/office/drawing/2016/5/13/chartex" xmlns:cx8="http://schemas.microsoft.com/office/drawing/2016/5/14/chartex" xmlns:mc="http://schemas.openxmlformats.org/markup-compatibility/2006" xmlns:aink="http://schemas.microsoft.com/office/drawing/2016/ink" xmlns:am3d="http://schemas.microsoft.com/office/drawing/2017/model3d" xmlns:o="urn:schemas-microsoft-com:office:office" xmlns:oel="http://schemas.microsoft.com/office/2019/extlst" xmlns:r="http://schemas.openxmlformats.org/officeDocument/2006/relationships" xmlns:m="http://schemas.openxmlformats.org/officeDocument/2006/math" xmlns:v="urn:schemas-microsoft-com:vml" xmlns:wp14="http://schemas.microsoft.com/office/word/2010/wordprocessingDrawing" xmlns:wp="http://schemas.openxmlformats.org/drawingml/2006/wordprocessingDrawing" xmlns:w10="urn:schemas-microsoft-com:office:word" xmlns:w="http://schemas.openxmlformats.org/wordprocessingml/2006/main" xmlns:w14="http://schemas.microsoft.com/office/word/2010/wordml" xmlns:w15="http://schemas.microsoft.com/office/word/2012/wordml" xmlns:w16cex="http://schemas.microsoft.com/office/word/2018/wordml/cex" xmlns:w16cid="http://schemas.microsoft.com/office/word/2016/wordml/cid" xmlns:w16="http://schemas.microsoft.com/office/word/2018/wordml" xmlns:w16du="http://schemas.microsoft.com/office/word/2023/wordml/word16du" xmlns:w16sdtdh="http://schemas.microsoft.com/office/word/2020/wordml/sdtdatahash" xmlns:w16se="http://schemas.microsoft.com/office/word/2015/wordml/symex" xmlns:wpg="http://schemas.microsoft.com/office/word/2010/wordprocessingGroup" xmlns:wpi="http://schemas.microsoft.com/office/word/2010/wordprocessingInk" xmlns:wne="http://schemas.microsoft.com/office/word/2006/wordml" xmlns:wps="http://schemas.microsoft.com/office/word/2010/wordprocessingShape" mc:Ignorable="w14 w15 w16se w16cid w16 w16cex w16sdtdh wp14">
+<w:document xmlns:wpc="http://schemas.microsoft.com/office/word/2010/wordprocessingCanvas" xmlns:cx="http://schemas.microsoft.com/office/drawing/2014/chartex" xmlns:cx1="http://schemas.microsoft.com/office/drawing/2015/9/8/chartex" xmlns:cx2="http://schemas.microsoft.com/office/drawing/2015/10/21/chartex" xmlns:cx3="http://schemas.microsoft.com/office/drawing/2016/5/9/chartex" xmlns:cx4="http://schemas.microsoft.com/office/drawing/2016/5/10/chartex" xmlns:cx5="http://schemas.microsoft.com/office/drawing/2016/5/11/chartex" xmlns:cx6="http://schemas.microsoft.com/office/drawing/2016/5/12/chartex" xmlns:cx7="http://schemas.microsoft.com/office/drawing/2016/5/13/chartex" xmlns:cx8="http://schemas.microsoft.com/office/drawing/2016/5/14/chartex" xmlns:mc="http://schemas.openxmlformats.org/markup-compatibility/2006" xmlns:aink="http://schemas.microsoft.com/office/drawing/2016/ink" xmlns:am3d="http://schemas.microsoft.com/office/drawing/2017/model3d" xmlns:o="urn:schemas-microsoft-com:office:office" xmlns:oel="http://schemas.microsoft.com/office/2019/extlst" xmlns:r="http://schemas.openxmlformats.org/officeDocument/2006/relationships" xmlns:m="http://schemas.openxmlformats.org/officeDocument/2006/math" xmlns:v="urn:schemas-microsoft-com:vml" xmlns:wp14="http://schemas.microsoft.com/office/word/2010/wordprocessingDrawing" xmlns:wp="http://schemas.openxmlformats.org/drawingml/2006/wordprocessingDrawing" xmlns:w10="urn:schemas-microsoft-com:office:word" xmlns:w="http://schemas.openxmlformats.org/wordprocessingml/2006/main" xmlns:w14="http://schemas.microsoft.com/office/word/2010/wordml" xmlns:w15="http://schemas.microsoft.com/office/word/2012/wordml" xmlns:w16cex="http://schemas.microsoft.com/office/word/2018/wordml/cex" xmlns:w16cid="http://schemas.microsoft.com/office/word/2016/wordml/cid" xmlns:w16="http://schemas.microsoft.com/office/word/2018/wordml" xmlns:w16sdtdh="http://schemas.microsoft.com/office/word/2020/wordml/sdtdatahash" xmlns:w16se="http://schemas.microsoft.com/office/word/2015/wordml/symex" xmlns:wpg="http://schemas.microsoft.com/office/word/2010/wordprocessingGroup" xmlns:wpi="http://schemas.microsoft.com/office/word/2010/wordprocessingInk" xmlns:wne="http://schemas.microsoft.com/office/word/2006/wordml" xmlns:wps="http://schemas.microsoft.com/office/word/2010/wordprocessingShape" mc:Ignorable="w14 w15 w16se w16cid w16 w16cex w16sdtdh wp14">
   <w:body>
     <w:p>
       <w:pPr>
@@ -23,7 +23,15 @@
           <w:sz w:val="28"/>
           <w:szCs w:val="28"/>
         </w:rPr>
-        <w:t xml:space="preserve">Министерство образования Московской области </w:t>
+        <w:t xml:space="preserve">Министерство образования </w:t>
+      </w:r>
+      <w:r>
+        <w:rPr>
+          <w:rFonts w:ascii="Times New Roman" w:hAnsi="Times New Roman" w:cs="Times New Roman"/>
+          <w:sz w:val="28"/>
+          <w:szCs w:val="28"/>
+        </w:rPr>
+        <w:t>ХХХХ</w:t>
       </w:r>
     </w:p>
     <w:p>
@@ -46,7 +54,35 @@
           <w:sz w:val="28"/>
           <w:szCs w:val="28"/>
         </w:rPr>
-        <w:t>Государственное бюджетное профессиональное образовательное учреждение Московской области «</w:t>
+        <w:t xml:space="preserve">Государственное бюджетное профессиональное образовательное учреждение </w:t>
+      </w:r>
+      <w:r>
+        <w:rPr>
+          <w:rFonts w:ascii="Times New Roman" w:hAnsi="Times New Roman" w:cs="Times New Roman"/>
+          <w:sz w:val="28"/>
+          <w:szCs w:val="28"/>
+        </w:rPr>
+        <w:t>ХХХХ</w:t>
+      </w:r>
+      <w:r>
+        <w:rPr>
+          <w:rFonts w:ascii="Times New Roman" w:hAnsi="Times New Roman" w:cs="Times New Roman"/>
+          <w:bCs/>
+          <w:iCs/>
+          <w:sz w:val="28"/>
+          <w:szCs w:val="28"/>
+        </w:rPr>
+        <w:t xml:space="preserve"> </w:t>
+      </w:r>
+      <w:r>
+        <w:rPr>
+          <w:rFonts w:ascii="Times New Roman" w:hAnsi="Times New Roman" w:cs="Times New Roman"/>
+          <w:bCs/>
+          <w:iCs/>
+          <w:sz w:val="28"/>
+          <w:szCs w:val="28"/>
+        </w:rPr>
+        <w:t>«</w:t>
       </w:r>
       <w:r>
         <w:rPr>
@@ -4863,7 +4899,7 @@
           <w:szCs w:val="28"/>
         </w:rPr>
         <w:drawing>
-          <wp:inline distT="0" distB="0" distL="0" distR="0">
+          <wp:inline distT="0" distB="0" distL="0" distR="0" wp14:anchorId="05C1B35D" wp14:editId="730ABB31">
             <wp:extent cx="1924050" cy="638175"/>
             <wp:effectExtent l="19050" t="0" r="0" b="0"/>
             <wp:docPr id="10" name="Рисунок 19"/>
@@ -6201,7 +6237,7 @@
         </w:rPr>
         <w:lastRenderedPageBreak/>
         <w:drawing>
-          <wp:inline distT="0" distB="0" distL="0" distR="0">
+          <wp:inline distT="0" distB="0" distL="0" distR="0" wp14:anchorId="7DBC40C8" wp14:editId="3A0E2DC5">
             <wp:extent cx="4955286" cy="4320976"/>
             <wp:effectExtent l="19050" t="0" r="0" b="0"/>
             <wp:docPr id="2" name="Рисунок 1"/>
@@ -6314,7 +6350,7 @@
           <w:szCs w:val="28"/>
         </w:rPr>
         <w:drawing>
-          <wp:inline distT="0" distB="0" distL="0" distR="0">
+          <wp:inline distT="0" distB="0" distL="0" distR="0" wp14:anchorId="4CFEB4CF" wp14:editId="626B45A9">
             <wp:extent cx="5255209" cy="3928263"/>
             <wp:effectExtent l="19050" t="0" r="2591" b="0"/>
             <wp:docPr id="3" name="Рисунок 4"/>
@@ -6429,7 +6465,7 @@
           <w:szCs w:val="28"/>
         </w:rPr>
         <w:drawing>
-          <wp:inline distT="0" distB="0" distL="0" distR="0">
+          <wp:inline distT="0" distB="0" distL="0" distR="0" wp14:anchorId="485C43C7" wp14:editId="16A10BE7">
             <wp:extent cx="5193665" cy="4703445"/>
             <wp:effectExtent l="19050" t="0" r="6985" b="0"/>
             <wp:docPr id="7" name="Рисунок 7"/>
@@ -10920,7 +10956,7 @@
           <w:szCs w:val="28"/>
         </w:rPr>
         <w:lastRenderedPageBreak/>
-        <w:pict>
+        <w:pict w14:anchorId="3B5251E5">
           <v:shapetype id="_x0000_t202" coordsize="21600,21600" o:spt="202" path="m,l,21600r21600,l21600,xe">
             <v:stroke joinstyle="miter"/>
             <v:path gradientshapeok="t" o:connecttype="rect"/>
@@ -10945,7 +10981,7 @@
           <w:sz w:val="28"/>
           <w:szCs w:val="28"/>
         </w:rPr>
-        <w:pict>
+        <w:pict w14:anchorId="601C81C6">
           <v:shape id="_x0000_s2054" type="#_x0000_t202" style="position:absolute;left:0;text-align:left;margin-left:181.2pt;margin-top:195.3pt;width:123.6pt;height:25.15pt;z-index:251649536">
             <v:textbox>
               <w:txbxContent>
@@ -10966,7 +11002,7 @@
           <w:sz w:val="28"/>
           <w:szCs w:val="28"/>
         </w:rPr>
-        <w:pict>
+        <w:pict w14:anchorId="40AB82FD">
           <v:shape id="_x0000_s2053" type="#_x0000_t202" style="position:absolute;left:0;text-align:left;margin-left:181.2pt;margin-top:145.7pt;width:123.6pt;height:27.2pt;z-index:251648512">
             <v:textbox>
               <w:txbxContent>
@@ -10987,7 +11023,7 @@
           <w:sz w:val="28"/>
           <w:szCs w:val="28"/>
         </w:rPr>
-        <w:pict>
+        <w:pict w14:anchorId="0ECCF9A2">
           <v:shape id="_x0000_s2052" type="#_x0000_t202" style="position:absolute;left:0;text-align:left;margin-left:181.2pt;margin-top:95.45pt;width:123.6pt;height:27.15pt;z-index:251647488">
             <v:textbox>
               <w:txbxContent>
@@ -11008,7 +11044,7 @@
           <w:sz w:val="28"/>
           <w:szCs w:val="28"/>
         </w:rPr>
-        <w:pict>
+        <w:pict w14:anchorId="68916788">
           <v:shape id="_x0000_s2051" type="#_x0000_t202" style="position:absolute;left:0;text-align:left;margin-left:181.2pt;margin-top:46.55pt;width:123.6pt;height:27.15pt;z-index:251646464">
             <v:textbox>
               <w:txbxContent>
@@ -11030,7 +11066,7 @@
           <w:sz w:val="28"/>
           <w:szCs w:val="28"/>
         </w:rPr>
-        <w:pict>
+        <w:pict w14:anchorId="2D3DC8A4">
           <v:shape id="_x0000_s2050" type="#_x0000_t202" style="position:absolute;left:0;text-align:left;margin-left:181.2pt;margin-top:-1pt;width:123.6pt;height:27.85pt;z-index:251645440">
             <v:textbox>
               <w:txbxContent>
@@ -11052,7 +11088,7 @@
           <w:szCs w:val="28"/>
         </w:rPr>
         <w:drawing>
-          <wp:inline distT="0" distB="0" distL="0" distR="0">
+          <wp:inline distT="0" distB="0" distL="0" distR="0" wp14:anchorId="3646F533" wp14:editId="5B397327">
             <wp:extent cx="2182895" cy="3714750"/>
             <wp:effectExtent l="0" t="0" r="8255" b="0"/>
             <wp:docPr id="37" name="Рисунок 37"/>
@@ -14324,7 +14360,7 @@
           <w:szCs w:val="28"/>
         </w:rPr>
         <w:drawing>
-          <wp:inline distT="0" distB="0" distL="0" distR="0">
+          <wp:inline distT="0" distB="0" distL="0" distR="0" wp14:anchorId="46037FE6" wp14:editId="0F4E8781">
             <wp:extent cx="1880870" cy="1466215"/>
             <wp:effectExtent l="19050" t="0" r="5080" b="0"/>
             <wp:docPr id="1" name="Рисунок 1"/>
@@ -14465,7 +14501,7 @@
         </w:rPr>
         <w:lastRenderedPageBreak/>
         <w:drawing>
-          <wp:inline distT="0" distB="0" distL="0" distR="0">
+          <wp:inline distT="0" distB="0" distL="0" distR="0" wp14:anchorId="52B11762" wp14:editId="6EDAFB4B">
             <wp:extent cx="3855720" cy="1656080"/>
             <wp:effectExtent l="19050" t="0" r="0" b="0"/>
             <wp:docPr id="4" name="Рисунок 4"/>
@@ -14611,7 +14647,7 @@
           <w:szCs w:val="28"/>
         </w:rPr>
         <w:drawing>
-          <wp:inline distT="0" distB="0" distL="0" distR="0">
+          <wp:inline distT="0" distB="0" distL="0" distR="0" wp14:anchorId="61E74D47" wp14:editId="018C7F54">
             <wp:extent cx="3717925" cy="1492250"/>
             <wp:effectExtent l="19050" t="0" r="0" b="0"/>
             <wp:docPr id="5" name="Рисунок 7"/>
@@ -14765,7 +14801,7 @@
           <w:szCs w:val="28"/>
         </w:rPr>
         <w:drawing>
-          <wp:inline distT="0" distB="0" distL="0" distR="0">
+          <wp:inline distT="0" distB="0" distL="0" distR="0" wp14:anchorId="05FD6787" wp14:editId="65794763">
             <wp:extent cx="3830320" cy="1638935"/>
             <wp:effectExtent l="19050" t="0" r="0" b="0"/>
             <wp:docPr id="6" name="Рисунок 10"/>
@@ -14919,7 +14955,7 @@
           <w:szCs w:val="28"/>
         </w:rPr>
         <w:drawing>
-          <wp:inline distT="0" distB="0" distL="0" distR="0">
+          <wp:inline distT="0" distB="0" distL="0" distR="0" wp14:anchorId="78B47FC7" wp14:editId="3F96FBF1">
             <wp:extent cx="3743960" cy="914400"/>
             <wp:effectExtent l="19050" t="0" r="8890" b="0"/>
             <wp:docPr id="13" name="Рисунок 13"/>
@@ -15055,7 +15091,7 @@
         </w:rPr>
         <w:lastRenderedPageBreak/>
         <w:drawing>
-          <wp:inline distT="0" distB="0" distL="0" distR="0">
+          <wp:inline distT="0" distB="0" distL="0" distR="0" wp14:anchorId="1E4C0FC4" wp14:editId="6705830E">
             <wp:extent cx="3771900" cy="1619250"/>
             <wp:effectExtent l="19050" t="0" r="0" b="0"/>
             <wp:docPr id="8" name="Рисунок 1"/>
@@ -15197,7 +15233,7 @@
           <w:noProof/>
         </w:rPr>
         <w:drawing>
-          <wp:inline distT="0" distB="0" distL="0" distR="0">
+          <wp:inline distT="0" distB="0" distL="0" distR="0" wp14:anchorId="59819A68" wp14:editId="5C0D7E51">
             <wp:extent cx="3733800" cy="3781425"/>
             <wp:effectExtent l="19050" t="0" r="0" b="0"/>
             <wp:docPr id="9" name="Рисунок 4"/>
@@ -17039,7 +17075,7 @@
         </w:rPr>
         <w:lastRenderedPageBreak/>
         <w:drawing>
-          <wp:inline distT="0" distB="0" distL="0" distR="0">
+          <wp:inline distT="0" distB="0" distL="0" distR="0" wp14:anchorId="0CB3D0E8" wp14:editId="696201D6">
             <wp:extent cx="5033976" cy="1801577"/>
             <wp:effectExtent l="0" t="0" r="0" b="8255"/>
             <wp:docPr id="11" name="Рисунок 1" descr="C:\Users\infer\Downloads\eFr40Yy26p0.jpg"/>
@@ -21203,7 +21239,7 @@
         </w:rPr>
         <w:lastRenderedPageBreak/>
         <w:drawing>
-          <wp:inline distT="0" distB="0" distL="0" distR="0">
+          <wp:inline distT="0" distB="0" distL="0" distR="0" wp14:anchorId="6FED595D" wp14:editId="7F8A30D4">
             <wp:extent cx="3381847" cy="1924319"/>
             <wp:effectExtent l="0" t="0" r="0" b="0"/>
             <wp:docPr id="12" name="Рисунок 12"/>
@@ -21418,7 +21454,7 @@
           <w:sz w:val="28"/>
           <w:szCs w:val="28"/>
         </w:rPr>
-        <w:pict>
+        <w:pict w14:anchorId="73803285">
           <v:rect id="_x0000_s2057" style="position:absolute;left:0;text-align:left;margin-left:128.7pt;margin-top:.65pt;width:279.75pt;height:24.75pt;z-index:251637248" filled="f" fillcolor="white [3212]" strokecolor="black [3213]" strokeweight="1pt">
             <v:shadow type="perspective" color="#1f3763 [1604]" opacity=".5" offset="1pt" offset2="-1pt"/>
             <v:textbox>
@@ -21453,7 +21489,7 @@
           <w:sz w:val="28"/>
           <w:szCs w:val="28"/>
         </w:rPr>
-        <w:pict>
+        <w:pict w14:anchorId="181EFBC0">
           <v:shapetype id="_x0000_t32" coordsize="21600,21600" o:spt="32" o:oned="t" path="m,l21600,21600e" filled="f">
             <v:path arrowok="t" fillok="f" o:connecttype="none"/>
             <o:lock v:ext="edit" shapetype="t"/>
@@ -21470,7 +21506,7 @@
           <w:sz w:val="28"/>
           <w:szCs w:val="28"/>
         </w:rPr>
-        <w:pict>
+        <w:pict w14:anchorId="77ACA9B9">
           <v:shape id="_x0000_s2058" type="#_x0000_t32" style="position:absolute;left:0;text-align:left;margin-left:169.95pt;margin-top:25.4pt;width:0;height:18.75pt;z-index:251638272" o:connectortype="straight">
             <v:stroke endarrow="block"/>
           </v:shape>
@@ -21496,7 +21532,7 @@
           <w:sz w:val="28"/>
           <w:szCs w:val="28"/>
         </w:rPr>
-        <w:pict>
+        <w:pict w14:anchorId="35F80828">
           <v:shape id="_x0000_s2062" type="#_x0000_t202" style="position:absolute;left:0;text-align:left;margin-left:232.2pt;margin-top:20.85pt;width:172.5pt;height:26.25pt;z-index:251642368">
             <v:textbox>
               <w:txbxContent>
@@ -21530,7 +21566,7 @@
           <w:sz w:val="28"/>
           <w:szCs w:val="28"/>
         </w:rPr>
-        <w:pict>
+        <w:pict w14:anchorId="075DBA61">
           <v:shape id="_x0000_s2061" type="#_x0000_t202" style="position:absolute;left:0;text-align:left;margin-left:128.7pt;margin-top:20.85pt;width:80.25pt;height:26.25pt;z-index:251641344">
             <v:textbox>
               <w:txbxContent>
@@ -21563,7 +21599,7 @@
           <w:sz w:val="28"/>
           <w:szCs w:val="28"/>
         </w:rPr>
-        <w:pict>
+        <w:pict w14:anchorId="31C3D888">
           <v:shapetype id="_x0000_t15" coordsize="21600,21600" o:spt="15" adj="16200" path="m@0,l,,,21600@0,21600,21600,10800xe">
             <v:stroke joinstyle="miter"/>
             <v:formulas>
@@ -21621,7 +21657,7 @@
           <w:sz w:val="28"/>
           <w:szCs w:val="28"/>
         </w:rPr>
-        <w:pict>
+        <w:pict w14:anchorId="4156A336">
           <v:shape id="_x0000_s2086" type="#_x0000_t32" style="position:absolute;left:0;text-align:left;margin-left:208.95pt;margin-top:17.75pt;width:124.5pt;height:23.85pt;z-index:251673088" o:connectortype="straight">
             <v:stroke endarrow="block"/>
           </v:shape>
@@ -21634,7 +21670,7 @@
           <w:sz w:val="28"/>
           <w:szCs w:val="28"/>
         </w:rPr>
-        <w:pict>
+        <w:pict w14:anchorId="33C0253C">
           <v:shape id="_x0000_s2064" type="#_x0000_t32" style="position:absolute;left:0;text-align:left;margin-left:208.95pt;margin-top:17.75pt;width:55.5pt;height:23.85pt;z-index:251644416" o:connectortype="straight">
             <v:stroke endarrow="block"/>
           </v:shape>
@@ -21647,7 +21683,7 @@
           <w:sz w:val="28"/>
           <w:szCs w:val="28"/>
         </w:rPr>
-        <w:pict>
+        <w:pict w14:anchorId="6D6147BC">
           <v:shape id="_x0000_s2066" type="#_x0000_t32" style="position:absolute;left:0;text-align:left;margin-left:376.25pt;margin-top:22.95pt;width:0;height:18.65pt;z-index:251652608" o:connectortype="straight">
             <v:stroke endarrow="block"/>
           </v:shape>
@@ -21660,7 +21696,7 @@
           <w:sz w:val="28"/>
           <w:szCs w:val="28"/>
         </w:rPr>
-        <w:pict>
+        <w:pict w14:anchorId="4809E870">
           <v:shape id="_x0000_s2065" type="#_x0000_t32" style="position:absolute;left:0;text-align:left;margin-left:279.45pt;margin-top:22.95pt;width:.05pt;height:18.65pt;z-index:251651584" o:connectortype="straight">
             <v:stroke endarrow="block"/>
           </v:shape>
@@ -21673,7 +21709,7 @@
           <w:sz w:val="28"/>
           <w:szCs w:val="28"/>
         </w:rPr>
-        <w:pict>
+        <w:pict w14:anchorId="3F26F551">
           <v:shape id="_x0000_s2063" type="#_x0000_t32" style="position:absolute;left:0;text-align:left;margin-left:169.95pt;margin-top:22.95pt;width:.05pt;height:18.65pt;z-index:251643392" o:connectortype="straight">
             <v:stroke endarrow="block"/>
           </v:shape>
@@ -21699,7 +21735,7 @@
           <w:sz w:val="28"/>
           <w:szCs w:val="28"/>
         </w:rPr>
-        <w:pict>
+        <w:pict w14:anchorId="549DFC17">
           <v:rect id="_x0000_s2069" style="position:absolute;left:0;text-align:left;margin-left:333.45pt;margin-top:17.45pt;width:80.25pt;height:26.25pt;z-index:251655680">
             <v:textbox>
               <w:txbxContent>
@@ -21733,7 +21769,7 @@
           <w:sz w:val="28"/>
           <w:szCs w:val="28"/>
         </w:rPr>
-        <w:pict>
+        <w:pict w14:anchorId="4BDCEC20">
           <v:rect id="_x0000_s2068" style="position:absolute;left:0;text-align:left;margin-left:232.2pt;margin-top:17.45pt;width:80.25pt;height:26.25pt;z-index:251654656">
             <v:textbox>
               <w:txbxContent>
@@ -21767,7 +21803,7 @@
           <w:sz w:val="28"/>
           <w:szCs w:val="28"/>
         </w:rPr>
-        <w:pict>
+        <w:pict w14:anchorId="755B656F">
           <v:rect id="_x0000_s2067" style="position:absolute;left:0;text-align:left;margin-left:128.7pt;margin-top:17.45pt;width:80.25pt;height:26.25pt;z-index:251653632">
             <v:textbox>
               <w:txbxContent>
@@ -21801,7 +21837,7 @@
           <w:sz w:val="28"/>
           <w:szCs w:val="28"/>
         </w:rPr>
-        <w:pict>
+        <w:pict w14:anchorId="4E4F3D0C">
           <v:shape id="_x0000_s2070" type="#_x0000_t15" style="position:absolute;left:0;text-align:left;margin-left:-3.3pt;margin-top:21.65pt;width:105.75pt;height:26.25pt;z-index:251656704" strokecolor="black [3213]">
             <v:textbox>
               <w:txbxContent>
@@ -21849,7 +21885,7 @@
           <w:sz w:val="28"/>
           <w:szCs w:val="28"/>
         </w:rPr>
-        <w:pict>
+        <w:pict w14:anchorId="50E5DA96">
           <v:shape id="_x0000_s2080" type="#_x0000_t32" style="position:absolute;left:0;text-align:left;margin-left:274.95pt;margin-top:19.55pt;width:.05pt;height:21.9pt;flip:y;z-index:251666944" o:connectortype="straight">
             <v:stroke endarrow="block"/>
           </v:shape>
@@ -21862,7 +21898,7 @@
           <w:sz w:val="28"/>
           <w:szCs w:val="28"/>
         </w:rPr>
-        <w:pict>
+        <w:pict w14:anchorId="1CFF958B">
           <v:shape id="_x0000_s2082" type="#_x0000_t32" style="position:absolute;left:0;text-align:left;margin-left:312.45pt;margin-top:1.25pt;width:21pt;height:57.45pt;flip:y;z-index:251668992" o:connectortype="straight">
             <v:stroke endarrow="block"/>
           </v:shape>
@@ -21875,7 +21911,7 @@
           <w:sz w:val="28"/>
           <w:szCs w:val="28"/>
         </w:rPr>
-        <w:pict>
+        <w:pict w14:anchorId="1418C24D">
           <v:shape id="_x0000_s2083" type="#_x0000_t32" style="position:absolute;left:0;text-align:left;margin-left:312.45pt;margin-top:1.25pt;width:21pt;height:57.45pt;flip:x y;z-index:251670016" o:connectortype="straight">
             <v:stroke endarrow="block"/>
           </v:shape>
@@ -21888,7 +21924,7 @@
           <w:sz w:val="28"/>
           <w:szCs w:val="28"/>
         </w:rPr>
-        <w:pict>
+        <w:pict w14:anchorId="14E2BE6B">
           <v:shape id="_x0000_s2084" type="#_x0000_t32" style="position:absolute;left:0;text-align:left;margin-left:208.95pt;margin-top:19.55pt;width:23.25pt;height:39.15pt;flip:y;z-index:251671040" o:connectortype="straight">
             <v:stroke endarrow="block"/>
           </v:shape>
@@ -21901,7 +21937,7 @@
           <w:sz w:val="28"/>
           <w:szCs w:val="28"/>
         </w:rPr>
-        <w:pict>
+        <w:pict w14:anchorId="59AFDC6C">
           <v:shape id="_x0000_s2085" type="#_x0000_t32" style="position:absolute;left:0;text-align:left;margin-left:208.95pt;margin-top:19.55pt;width:23.25pt;height:34.65pt;flip:x y;z-index:251672064" o:connectortype="straight">
             <v:stroke endarrow="block"/>
           </v:shape>
@@ -21914,7 +21950,7 @@
           <w:sz w:val="28"/>
           <w:szCs w:val="28"/>
         </w:rPr>
-        <w:pict>
+        <w:pict w14:anchorId="4AA7F500">
           <v:shape id="_x0000_s2079" type="#_x0000_t32" style="position:absolute;left:0;text-align:left;margin-left:169.95pt;margin-top:19.55pt;width:.05pt;height:21.9pt;flip:y;z-index:251665920" o:connectortype="straight">
             <v:stroke endarrow="block"/>
           </v:shape>
@@ -21927,7 +21963,7 @@
           <w:sz w:val="28"/>
           <w:szCs w:val="28"/>
         </w:rPr>
-        <w:pict>
+        <w:pict w14:anchorId="286ECBB5">
           <v:shape id="_x0000_s2081" type="#_x0000_t32" style="position:absolute;left:0;text-align:left;margin-left:371.7pt;margin-top:19.55pt;width:.05pt;height:21.9pt;flip:y;z-index:251667968" o:connectortype="straight">
             <v:stroke endarrow="block"/>
           </v:shape>
@@ -21952,7 +21988,7 @@
           <w:sz w:val="28"/>
           <w:szCs w:val="28"/>
         </w:rPr>
-        <w:pict>
+        <w:pict w14:anchorId="3D8995E7">
           <v:rect id="_x0000_s2072" style="position:absolute;left:0;text-align:left;margin-left:232.2pt;margin-top:17.3pt;width:80.25pt;height:26.25pt;z-index:251658752">
             <v:textbox style="mso-next-textbox:#_x0000_s2072">
               <w:txbxContent>
@@ -21986,7 +22022,7 @@
           <w:sz w:val="28"/>
           <w:szCs w:val="28"/>
         </w:rPr>
-        <w:pict>
+        <w:pict w14:anchorId="62488CC4">
           <v:rect id="_x0000_s2071" style="position:absolute;left:0;text-align:left;margin-left:333.45pt;margin-top:17.3pt;width:80.25pt;height:26.25pt;z-index:251657728">
             <v:textbox style="mso-next-textbox:#_x0000_s2071">
               <w:txbxContent>
@@ -22019,7 +22055,7 @@
           <w:sz w:val="28"/>
           <w:szCs w:val="28"/>
         </w:rPr>
-        <w:pict>
+        <w:pict w14:anchorId="144D30D8">
           <v:rect id="_x0000_s2073" style="position:absolute;left:0;text-align:left;margin-left:128.7pt;margin-top:17.3pt;width:80.25pt;height:26.25pt;z-index:251659776">
             <v:textbox style="mso-next-textbox:#_x0000_s2073">
               <w:txbxContent>
@@ -22053,7 +22089,7 @@
           <w:sz w:val="28"/>
           <w:szCs w:val="28"/>
         </w:rPr>
-        <w:pict>
+        <w:pict w14:anchorId="705788AF">
           <v:shape id="_x0000_s2074" type="#_x0000_t15" style="position:absolute;left:0;text-align:left;margin-left:-3.3pt;margin-top:17.3pt;width:105.75pt;height:26.25pt;z-index:251660800" strokecolor="black [3213]">
             <v:textbox style="mso-next-textbox:#_x0000_s2074">
               <w:txbxContent>
@@ -22099,7 +22135,7 @@
           <w:sz w:val="28"/>
           <w:szCs w:val="28"/>
         </w:rPr>
-        <w:pict>
+        <w:pict w14:anchorId="6923A6F2">
           <v:shape id="_x0000_s2088" type="#_x0000_t32" style="position:absolute;left:0;text-align:left;margin-left:208.95pt;margin-top:15.65pt;width:23.25pt;height:30.75pt;z-index:251675136" o:connectortype="straight">
             <v:stroke endarrow="block"/>
           </v:shape>
@@ -22112,7 +22148,7 @@
           <w:sz w:val="28"/>
           <w:szCs w:val="28"/>
         </w:rPr>
-        <w:pict>
+        <w:pict w14:anchorId="17C8780B">
           <v:shape id="_x0000_s2091" type="#_x0000_t32" style="position:absolute;left:0;text-align:left;margin-left:208.95pt;margin-top:15.65pt;width:23.25pt;height:30.75pt;flip:x;z-index:251678208" o:connectortype="straight">
             <v:stroke endarrow="block"/>
           </v:shape>
@@ -22125,7 +22161,7 @@
           <w:sz w:val="28"/>
           <w:szCs w:val="28"/>
         </w:rPr>
-        <w:pict>
+        <w:pict w14:anchorId="00B20794">
           <v:shape id="_x0000_s2089" type="#_x0000_t32" style="position:absolute;left:0;text-align:left;margin-left:208.95pt;margin-top:10.4pt;width:124.5pt;height:36pt;z-index:251676160" o:connectortype="straight">
             <v:stroke endarrow="block"/>
           </v:shape>
@@ -22138,7 +22174,7 @@
           <w:sz w:val="28"/>
           <w:szCs w:val="28"/>
         </w:rPr>
-        <w:pict>
+        <w:pict w14:anchorId="48D97A7A">
           <v:shape id="_x0000_s2090" type="#_x0000_t32" style="position:absolute;left:0;text-align:left;margin-left:371.7pt;margin-top:19.4pt;width:.05pt;height:27pt;z-index:251677184" o:connectortype="straight">
             <v:stroke endarrow="block"/>
           </v:shape>
@@ -22151,7 +22187,7 @@
           <w:sz w:val="28"/>
           <w:szCs w:val="28"/>
         </w:rPr>
-        <w:pict>
+        <w:pict w14:anchorId="5A3C7FA0">
           <v:shape id="_x0000_s2087" type="#_x0000_t32" style="position:absolute;left:0;text-align:left;margin-left:170pt;margin-top:19.4pt;width:0;height:27pt;z-index:251674112" o:connectortype="straight">
             <v:stroke endarrow="block"/>
           </v:shape>
@@ -22176,7 +22212,7 @@
           <w:sz w:val="28"/>
           <w:szCs w:val="28"/>
         </w:rPr>
-        <w:pict>
+        <w:pict w14:anchorId="5DF8F23E">
           <v:rect id="_x0000_s2075" style="position:absolute;left:0;text-align:left;margin-left:333.45pt;margin-top:22.25pt;width:80.25pt;height:26.25pt;z-index:251661824">
             <v:textbox style="mso-next-textbox:#_x0000_s2075">
               <w:txbxContent>
@@ -22212,7 +22248,7 @@
           <w:sz w:val="28"/>
           <w:szCs w:val="28"/>
         </w:rPr>
-        <w:pict>
+        <w:pict w14:anchorId="32721B8D">
           <v:rect id="_x0000_s2076" style="position:absolute;left:0;text-align:left;margin-left:232.2pt;margin-top:22.25pt;width:80.25pt;height:26.25pt;z-index:251662848">
             <v:textbox style="mso-next-textbox:#_x0000_s2076">
               <w:txbxContent>
@@ -22248,7 +22284,7 @@
           <w:sz w:val="28"/>
           <w:szCs w:val="28"/>
         </w:rPr>
-        <w:pict>
+        <w:pict w14:anchorId="5E97C0B2">
           <v:rect id="_x0000_s2077" style="position:absolute;left:0;text-align:left;margin-left:128.7pt;margin-top:22.25pt;width:80.25pt;height:26.25pt;z-index:251663872">
             <v:textbox style="mso-next-textbox:#_x0000_s2077">
               <w:txbxContent>
@@ -22285,7 +22321,7 @@
           <w:sz w:val="28"/>
           <w:szCs w:val="28"/>
         </w:rPr>
-        <w:pict>
+        <w:pict w14:anchorId="7EC849A6">
           <v:shape id="_x0000_s2078" type="#_x0000_t15" style="position:absolute;left:0;text-align:left;margin-left:-3.3pt;margin-top:22.25pt;width:105.75pt;height:31.5pt;z-index:251664896" strokecolor="black [3213]">
             <v:textbox style="mso-next-textbox:#_x0000_s2078">
               <w:txbxContent>
@@ -22818,7 +22854,7 @@
           <w:szCs w:val="28"/>
         </w:rPr>
         <w:drawing>
-          <wp:inline distT="0" distB="0" distL="0" distR="0">
+          <wp:inline distT="0" distB="0" distL="0" distR="0" wp14:anchorId="64BE4F1A" wp14:editId="73ED8490">
             <wp:extent cx="5228421" cy="1831051"/>
             <wp:effectExtent l="19050" t="0" r="0" b="0"/>
             <wp:docPr id="17" name="Рисунок 17"/>
@@ -23294,7 +23330,7 @@
         </w:rPr>
         <w:lastRenderedPageBreak/>
         <w:drawing>
-          <wp:inline distT="0" distB="0" distL="0" distR="0">
+          <wp:inline distT="0" distB="0" distL="0" distR="0" wp14:anchorId="7A038CA2" wp14:editId="75371AA9">
             <wp:extent cx="3829050" cy="4362450"/>
             <wp:effectExtent l="19050" t="0" r="0" b="0"/>
             <wp:docPr id="19" name="Рисунок 5"/>
@@ -23446,7 +23482,7 @@
         </w:rPr>
         <w:lastRenderedPageBreak/>
         <w:drawing>
-          <wp:inline distT="0" distB="0" distL="0" distR="0">
+          <wp:inline distT="0" distB="0" distL="0" distR="0" wp14:anchorId="5E06B051" wp14:editId="41A6F50F">
             <wp:extent cx="3838575" cy="4371975"/>
             <wp:effectExtent l="19050" t="0" r="9525" b="0"/>
             <wp:docPr id="14" name="Рисунок 8"/>
@@ -23729,7 +23765,7 @@
         </w:rPr>
         <w:lastRenderedPageBreak/>
         <w:drawing>
-          <wp:inline distT="0" distB="0" distL="0" distR="0">
+          <wp:inline distT="0" distB="0" distL="0" distR="0" wp14:anchorId="3D140DED" wp14:editId="45670FE5">
             <wp:extent cx="4741711" cy="1749989"/>
             <wp:effectExtent l="19050" t="0" r="1739" b="0"/>
             <wp:docPr id="15" name="Рисунок 11"/>
@@ -23925,7 +23961,7 @@
           <w:szCs w:val="28"/>
         </w:rPr>
         <w:drawing>
-          <wp:inline distT="0" distB="0" distL="0" distR="0">
+          <wp:inline distT="0" distB="0" distL="0" distR="0" wp14:anchorId="1DD99305" wp14:editId="3EE9DD97">
             <wp:extent cx="4866424" cy="3392724"/>
             <wp:effectExtent l="19050" t="0" r="0" b="0"/>
             <wp:docPr id="16" name="Рисунок 14"/>
@@ -24599,7 +24635,7 @@
           <w:szCs w:val="28"/>
         </w:rPr>
         <w:drawing>
-          <wp:inline distT="0" distB="0" distL="0" distR="0">
+          <wp:inline distT="0" distB="0" distL="0" distR="0" wp14:anchorId="2CE6BB3B" wp14:editId="2AA983F4">
             <wp:extent cx="5258720" cy="1304925"/>
             <wp:effectExtent l="19050" t="0" r="0" b="0"/>
             <wp:docPr id="47" name="Рисунок 47"/>
@@ -24728,7 +24764,7 @@
           <w:szCs w:val="28"/>
         </w:rPr>
         <w:drawing>
-          <wp:inline distT="0" distB="0" distL="0" distR="0">
+          <wp:inline distT="0" distB="0" distL="0" distR="0" wp14:anchorId="4437DFFD" wp14:editId="2E98B72A">
             <wp:extent cx="3800475" cy="4514850"/>
             <wp:effectExtent l="19050" t="0" r="9525" b="0"/>
             <wp:docPr id="18" name="Рисунок 20"/>
@@ -24916,7 +24952,7 @@
           <w:szCs w:val="28"/>
         </w:rPr>
         <w:drawing>
-          <wp:inline distT="0" distB="0" distL="0" distR="0">
+          <wp:inline distT="0" distB="0" distL="0" distR="0" wp14:anchorId="33B7A053" wp14:editId="268E505E">
             <wp:extent cx="3867150" cy="4533900"/>
             <wp:effectExtent l="19050" t="0" r="0" b="0"/>
             <wp:docPr id="24" name="Рисунок 24"/>
@@ -25410,7 +25446,7 @@
         </w:rPr>
         <w:lastRenderedPageBreak/>
         <w:drawing>
-          <wp:inline distT="0" distB="0" distL="0" distR="0">
+          <wp:inline distT="0" distB="0" distL="0" distR="0" wp14:anchorId="3CADF32D" wp14:editId="7856D4B2">
             <wp:extent cx="4785359" cy="2990850"/>
             <wp:effectExtent l="19050" t="0" r="0" b="0"/>
             <wp:docPr id="27" name="Рисунок 27" descr="https://www.ofitrade.ru/upload/iblock/f94/tpi4bfp8x4kvt4uhmny0qmsgas36g2x8/plq_50_50m_right_pb_1_.jpg"/>
@@ -25735,7 +25771,7 @@
           <w:noProof/>
         </w:rPr>
         <w:drawing>
-          <wp:inline distT="0" distB="0" distL="0" distR="0">
+          <wp:inline distT="0" distB="0" distL="0" distR="0" wp14:anchorId="362A9837" wp14:editId="1B1E5105">
             <wp:extent cx="4714875" cy="4714875"/>
             <wp:effectExtent l="19050" t="0" r="9525" b="0"/>
             <wp:docPr id="20" name="Рисунок 4" descr="Струйный принтер Canon PIXMA G1410 - отзывы покупателей, владельцев в  интернет магазине М.Видео - Москва - Москва"/>
@@ -26092,7 +26128,7 @@
         </w:rPr>
         <w:lastRenderedPageBreak/>
         <w:drawing>
-          <wp:inline distT="0" distB="0" distL="0" distR="0">
+          <wp:inline distT="0" distB="0" distL="0" distR="0" wp14:anchorId="7516FAE4" wp14:editId="0DA3E103">
             <wp:extent cx="4476750" cy="4476750"/>
             <wp:effectExtent l="19050" t="0" r="0" b="0"/>
             <wp:docPr id="21" name="Рисунок 1" descr="https://img.mvideo.ru/Pdb/30041810b.jpg"/>
@@ -26819,7 +26855,7 @@
         </w:rPr>
         <w:lastRenderedPageBreak/>
         <w:drawing>
-          <wp:inline distT="0" distB="0" distL="0" distR="0">
+          <wp:inline distT="0" distB="0" distL="0" distR="0" wp14:anchorId="62FBDE05" wp14:editId="73814CEA">
             <wp:extent cx="2381250" cy="1862562"/>
             <wp:effectExtent l="19050" t="0" r="0" b="0"/>
             <wp:docPr id="22" name="Рисунок 1" descr="https://sites.google.com/site/graficeskijplanset111/_/rsrc/1429609203605/princip-dejstvia/image004.jpg"/>
@@ -26869,7 +26905,7 @@
           <w:noProof/>
         </w:rPr>
         <w:drawing>
-          <wp:inline distT="0" distB="0" distL="0" distR="0">
+          <wp:inline distT="0" distB="0" distL="0" distR="0" wp14:anchorId="4270AAD0" wp14:editId="7755C680">
             <wp:extent cx="3276600" cy="1831042"/>
             <wp:effectExtent l="19050" t="0" r="0" b="0"/>
             <wp:docPr id="23" name="Рисунок 4" descr="https://www.ixbt.com/peripheral/wacom/graphire/ss.gif"/>
@@ -27600,7 +27636,7 @@
         </w:rPr>
         <w:lastRenderedPageBreak/>
         <w:drawing>
-          <wp:inline distT="0" distB="0" distL="0" distR="0">
+          <wp:inline distT="0" distB="0" distL="0" distR="0" wp14:anchorId="30AD0DA5" wp14:editId="79F13134">
             <wp:extent cx="4997506" cy="3819350"/>
             <wp:effectExtent l="19050" t="0" r="0" b="0"/>
             <wp:docPr id="25" name="Рисунок 7"/>
@@ -27733,7 +27769,7 @@
         </w:rPr>
         <w:lastRenderedPageBreak/>
         <w:drawing>
-          <wp:inline distT="0" distB="0" distL="0" distR="0">
+          <wp:inline distT="0" distB="0" distL="0" distR="0" wp14:anchorId="34F995EC" wp14:editId="65F9464A">
             <wp:extent cx="5438775" cy="4143067"/>
             <wp:effectExtent l="19050" t="0" r="9525" b="0"/>
             <wp:docPr id="26" name="Рисунок 10"/>
@@ -27848,7 +27884,7 @@
           <w:szCs w:val="28"/>
         </w:rPr>
         <w:drawing>
-          <wp:inline distT="0" distB="0" distL="0" distR="0">
+          <wp:inline distT="0" distB="0" distL="0" distR="0" wp14:anchorId="270A70A2" wp14:editId="568FB1F8">
             <wp:extent cx="5019675" cy="3613018"/>
             <wp:effectExtent l="19050" t="0" r="9525" b="0"/>
             <wp:docPr id="28" name="Рисунок 13"/>
@@ -27930,7 +27966,7 @@
           <w:szCs w:val="28"/>
         </w:rPr>
         <w:drawing>
-          <wp:inline distT="0" distB="0" distL="0" distR="0">
+          <wp:inline distT="0" distB="0" distL="0" distR="0" wp14:anchorId="61AB5CFF" wp14:editId="061B7DAE">
             <wp:extent cx="5095875" cy="3820589"/>
             <wp:effectExtent l="19050" t="0" r="9525" b="0"/>
             <wp:docPr id="29" name="Рисунок 16"/>
@@ -28029,7 +28065,7 @@
         </w:rPr>
         <w:lastRenderedPageBreak/>
         <w:drawing>
-          <wp:inline distT="0" distB="0" distL="0" distR="0">
+          <wp:inline distT="0" distB="0" distL="0" distR="0" wp14:anchorId="67B123EC" wp14:editId="11BBF8EB">
             <wp:extent cx="5209860" cy="3937305"/>
             <wp:effectExtent l="19050" t="0" r="0" b="0"/>
             <wp:docPr id="30" name="Рисунок 19"/>
@@ -28190,7 +28226,7 @@
         </w:rPr>
         <w:lastRenderedPageBreak/>
         <w:drawing>
-          <wp:inline distT="0" distB="0" distL="0" distR="0">
+          <wp:inline distT="0" distB="0" distL="0" distR="0" wp14:anchorId="7348FD39" wp14:editId="52277A34">
             <wp:extent cx="5067300" cy="3790624"/>
             <wp:effectExtent l="19050" t="0" r="0" b="0"/>
             <wp:docPr id="31" name="Рисунок 22"/>
@@ -28270,7 +28306,7 @@
           <w:szCs w:val="28"/>
         </w:rPr>
         <w:drawing>
-          <wp:inline distT="0" distB="0" distL="0" distR="0">
+          <wp:inline distT="0" distB="0" distL="0" distR="0" wp14:anchorId="4F87F887" wp14:editId="2E563281">
             <wp:extent cx="5248275" cy="3905064"/>
             <wp:effectExtent l="19050" t="0" r="9525" b="0"/>
             <wp:docPr id="32" name="Рисунок 25"/>
@@ -28349,7 +28385,7 @@
         </w:rPr>
         <w:lastRenderedPageBreak/>
         <w:drawing>
-          <wp:inline distT="0" distB="0" distL="0" distR="0">
+          <wp:inline distT="0" distB="0" distL="0" distR="0" wp14:anchorId="3BDC4213" wp14:editId="0BDFAA1F">
             <wp:extent cx="5248275" cy="3905064"/>
             <wp:effectExtent l="19050" t="0" r="9525" b="0"/>
             <wp:docPr id="33" name="Рисунок 25"/>
@@ -28427,7 +28463,7 @@
 </file>
 
 <file path=word/endnotes.xml><?xml version="1.0" encoding="utf-8"?>
-<w:endnotes xmlns:wpc="http://schemas.microsoft.com/office/word/2010/wordprocessingCanvas" xmlns:cx="http://schemas.microsoft.com/office/drawing/2014/chartex" xmlns:cx1="http://schemas.microsoft.com/office/drawing/2015/9/8/chartex" xmlns:cx2="http://schemas.microsoft.com/office/drawing/2015/10/21/chartex" xmlns:cx3="http://schemas.microsoft.com/office/drawing/2016/5/9/chartex" xmlns:cx4="http://schemas.microsoft.com/office/drawing/2016/5/10/chartex" xmlns:cx5="http://schemas.microsoft.com/office/drawing/2016/5/11/chartex" xmlns:cx6="http://schemas.microsoft.com/office/drawing/2016/5/12/chartex" xmlns:cx7="http://schemas.microsoft.com/office/drawing/2016/5/13/chartex" xmlns:cx8="http://schemas.microsoft.com/office/drawing/2016/5/14/chartex" xmlns:mc="http://schemas.openxmlformats.org/markup-compatibility/2006" xmlns:aink="http://schemas.microsoft.com/office/drawing/2016/ink" xmlns:am3d="http://schemas.microsoft.com/office/drawing/2017/model3d" xmlns:o="urn:schemas-microsoft-com:office:office" xmlns:oel="http://schemas.microsoft.com/office/2019/extlst" xmlns:r="http://schemas.openxmlformats.org/officeDocument/2006/relationships" xmlns:m="http://schemas.openxmlformats.org/officeDocument/2006/math" xmlns:v="urn:schemas-microsoft-com:vml" xmlns:wp14="http://schemas.microsoft.com/office/word/2010/wordprocessingDrawing" xmlns:wp="http://schemas.openxmlformats.org/drawingml/2006/wordprocessingDrawing" xmlns:w10="urn:schemas-microsoft-com:office:word" xmlns:w="http://schemas.openxmlformats.org/wordprocessingml/2006/main" xmlns:w14="http://schemas.microsoft.com/office/word/2010/wordml" xmlns:w15="http://schemas.microsoft.com/office/word/2012/wordml" xmlns:w16cex="http://schemas.microsoft.com/office/word/2018/wordml/cex" xmlns:w16cid="http://schemas.microsoft.com/office/word/2016/wordml/cid" xmlns:w16="http://schemas.microsoft.com/office/word/2018/wordml" xmlns:w16du="http://schemas.microsoft.com/office/word/2023/wordml/word16du" xmlns:w16sdtdh="http://schemas.microsoft.com/office/word/2020/wordml/sdtdatahash" xmlns:w16se="http://schemas.microsoft.com/office/word/2015/wordml/symex" xmlns:wpg="http://schemas.microsoft.com/office/word/2010/wordprocessingGroup" xmlns:wpi="http://schemas.microsoft.com/office/word/2010/wordprocessingInk" xmlns:wne="http://schemas.microsoft.com/office/word/2006/wordml" xmlns:wps="http://schemas.microsoft.com/office/word/2010/wordprocessingShape" mc:Ignorable="w14 w15 w16se w16cid w16 w16cex w16sdtdh wp14">
+<w:endnotes xmlns:wpc="http://schemas.microsoft.com/office/word/2010/wordprocessingCanvas" xmlns:cx="http://schemas.microsoft.com/office/drawing/2014/chartex" xmlns:cx1="http://schemas.microsoft.com/office/drawing/2015/9/8/chartex" xmlns:cx2="http://schemas.microsoft.com/office/drawing/2015/10/21/chartex" xmlns:cx3="http://schemas.microsoft.com/office/drawing/2016/5/9/chartex" xmlns:cx4="http://schemas.microsoft.com/office/drawing/2016/5/10/chartex" xmlns:cx5="http://schemas.microsoft.com/office/drawing/2016/5/11/chartex" xmlns:cx6="http://schemas.microsoft.com/office/drawing/2016/5/12/chartex" xmlns:cx7="http://schemas.microsoft.com/office/drawing/2016/5/13/chartex" xmlns:cx8="http://schemas.microsoft.com/office/drawing/2016/5/14/chartex" xmlns:mc="http://schemas.openxmlformats.org/markup-compatibility/2006" xmlns:aink="http://schemas.microsoft.com/office/drawing/2016/ink" xmlns:am3d="http://schemas.microsoft.com/office/drawing/2017/model3d" xmlns:o="urn:schemas-microsoft-com:office:office" xmlns:oel="http://schemas.microsoft.com/office/2019/extlst" xmlns:r="http://schemas.openxmlformats.org/officeDocument/2006/relationships" xmlns:m="http://schemas.openxmlformats.org/officeDocument/2006/math" xmlns:v="urn:schemas-microsoft-com:vml" xmlns:wp14="http://schemas.microsoft.com/office/word/2010/wordprocessingDrawing" xmlns:wp="http://schemas.openxmlformats.org/drawingml/2006/wordprocessingDrawing" xmlns:w10="urn:schemas-microsoft-com:office:word" xmlns:w="http://schemas.openxmlformats.org/wordprocessingml/2006/main" xmlns:w14="http://schemas.microsoft.com/office/word/2010/wordml" xmlns:w15="http://schemas.microsoft.com/office/word/2012/wordml" xmlns:w16cex="http://schemas.microsoft.com/office/word/2018/wordml/cex" xmlns:w16cid="http://schemas.microsoft.com/office/word/2016/wordml/cid" xmlns:w16="http://schemas.microsoft.com/office/word/2018/wordml" xmlns:w16sdtdh="http://schemas.microsoft.com/office/word/2020/wordml/sdtdatahash" xmlns:w16se="http://schemas.microsoft.com/office/word/2015/wordml/symex" xmlns:wpg="http://schemas.microsoft.com/office/word/2010/wordprocessingGroup" xmlns:wpi="http://schemas.microsoft.com/office/word/2010/wordprocessingInk" xmlns:wne="http://schemas.microsoft.com/office/word/2006/wordml" xmlns:wps="http://schemas.microsoft.com/office/word/2010/wordprocessingShape" mc:Ignorable="w14 w15 w16se w16cid w16 w16cex w16sdtdh wp14">
   <w:endnote w:type="separator" w:id="-1">
     <w:p>
       <w:pPr>
@@ -28452,7 +28488,7 @@
 </file>
 
 <file path=word/footnotes.xml><?xml version="1.0" encoding="utf-8"?>
-<w:footnotes xmlns:wpc="http://schemas.microsoft.com/office/word/2010/wordprocessingCanvas" xmlns:cx="http://schemas.microsoft.com/office/drawing/2014/chartex" xmlns:cx1="http://schemas.microsoft.com/office/drawing/2015/9/8/chartex" xmlns:cx2="http://schemas.microsoft.com/office/drawing/2015/10/21/chartex" xmlns:cx3="http://schemas.microsoft.com/office/drawing/2016/5/9/chartex" xmlns:cx4="http://schemas.microsoft.com/office/drawing/2016/5/10/chartex" xmlns:cx5="http://schemas.microsoft.com/office/drawing/2016/5/11/chartex" xmlns:cx6="http://schemas.microsoft.com/office/drawing/2016/5/12/chartex" xmlns:cx7="http://schemas.microsoft.com/office/drawing/2016/5/13/chartex" xmlns:cx8="http://schemas.microsoft.com/office/drawing/2016/5/14/chartex" xmlns:mc="http://schemas.openxmlformats.org/markup-compatibility/2006" xmlns:aink="http://schemas.microsoft.com/office/drawing/2016/ink" xmlns:am3d="http://schemas.microsoft.com/office/drawing/2017/model3d" xmlns:o="urn:schemas-microsoft-com:office:office" xmlns:oel="http://schemas.microsoft.com/office/2019/extlst" xmlns:r="http://schemas.openxmlformats.org/officeDocument/2006/relationships" xmlns:m="http://schemas.openxmlformats.org/officeDocument/2006/math" xmlns:v="urn:schemas-microsoft-com:vml" xmlns:wp14="http://schemas.microsoft.com/office/word/2010/wordprocessingDrawing" xmlns:wp="http://schemas.openxmlformats.org/drawingml/2006/wordprocessingDrawing" xmlns:w10="urn:schemas-microsoft-com:office:word" xmlns:w="http://schemas.openxmlformats.org/wordprocessingml/2006/main" xmlns:w14="http://schemas.microsoft.com/office/word/2010/wordml" xmlns:w15="http://schemas.microsoft.com/office/word/2012/wordml" xmlns:w16cex="http://schemas.microsoft.com/office/word/2018/wordml/cex" xmlns:w16cid="http://schemas.microsoft.com/office/word/2016/wordml/cid" xmlns:w16="http://schemas.microsoft.com/office/word/2018/wordml" xmlns:w16du="http://schemas.microsoft.com/office/word/2023/wordml/word16du" xmlns:w16sdtdh="http://schemas.microsoft.com/office/word/2020/wordml/sdtdatahash" xmlns:w16se="http://schemas.microsoft.com/office/word/2015/wordml/symex" xmlns:wpg="http://schemas.microsoft.com/office/word/2010/wordprocessingGroup" xmlns:wpi="http://schemas.microsoft.com/office/word/2010/wordprocessingInk" xmlns:wne="http://schemas.microsoft.com/office/word/2006/wordml" xmlns:wps="http://schemas.microsoft.com/office/word/2010/wordprocessingShape" mc:Ignorable="w14 w15 w16se w16cid w16 w16cex w16sdtdh wp14">
+<w:footnotes xmlns:wpc="http://schemas.microsoft.com/office/word/2010/wordprocessingCanvas" xmlns:cx="http://schemas.microsoft.com/office/drawing/2014/chartex" xmlns:cx1="http://schemas.microsoft.com/office/drawing/2015/9/8/chartex" xmlns:cx2="http://schemas.microsoft.com/office/drawing/2015/10/21/chartex" xmlns:cx3="http://schemas.microsoft.com/office/drawing/2016/5/9/chartex" xmlns:cx4="http://schemas.microsoft.com/office/drawing/2016/5/10/chartex" xmlns:cx5="http://schemas.microsoft.com/office/drawing/2016/5/11/chartex" xmlns:cx6="http://schemas.microsoft.com/office/drawing/2016/5/12/chartex" xmlns:cx7="http://schemas.microsoft.com/office/drawing/2016/5/13/chartex" xmlns:cx8="http://schemas.microsoft.com/office/drawing/2016/5/14/chartex" xmlns:mc="http://schemas.openxmlformats.org/markup-compatibility/2006" xmlns:aink="http://schemas.microsoft.com/office/drawing/2016/ink" xmlns:am3d="http://schemas.microsoft.com/office/drawing/2017/model3d" xmlns:o="urn:schemas-microsoft-com:office:office" xmlns:oel="http://schemas.microsoft.com/office/2019/extlst" xmlns:r="http://schemas.openxmlformats.org/officeDocument/2006/relationships" xmlns:m="http://schemas.openxmlformats.org/officeDocument/2006/math" xmlns:v="urn:schemas-microsoft-com:vml" xmlns:wp14="http://schemas.microsoft.com/office/word/2010/wordprocessingDrawing" xmlns:wp="http://schemas.openxmlformats.org/drawingml/2006/wordprocessingDrawing" xmlns:w10="urn:schemas-microsoft-com:office:word" xmlns:w="http://schemas.openxmlformats.org/wordprocessingml/2006/main" xmlns:w14="http://schemas.microsoft.com/office/word/2010/wordml" xmlns:w15="http://schemas.microsoft.com/office/word/2012/wordml" xmlns:w16cex="http://schemas.microsoft.com/office/word/2018/wordml/cex" xmlns:w16cid="http://schemas.microsoft.com/office/word/2016/wordml/cid" xmlns:w16="http://schemas.microsoft.com/office/word/2018/wordml" xmlns:w16sdtdh="http://schemas.microsoft.com/office/word/2020/wordml/sdtdatahash" xmlns:w16se="http://schemas.microsoft.com/office/word/2015/wordml/symex" xmlns:wpg="http://schemas.microsoft.com/office/word/2010/wordprocessingGroup" xmlns:wpi="http://schemas.microsoft.com/office/word/2010/wordprocessingInk" xmlns:wne="http://schemas.microsoft.com/office/word/2006/wordml" xmlns:wps="http://schemas.microsoft.com/office/word/2010/wordprocessingShape" mc:Ignorable="w14 w15 w16se w16cid w16 w16cex w16sdtdh wp14">
   <w:footnote w:type="separator" w:id="-1">
     <w:p>
       <w:pPr>
@@ -28477,7 +28513,7 @@
 </file>
 
 <file path=word/header1.xml><?xml version="1.0" encoding="utf-8"?>
-<w:hdr xmlns:wpc="http://schemas.microsoft.com/office/word/2010/wordprocessingCanvas" xmlns:cx="http://schemas.microsoft.com/office/drawing/2014/chartex" xmlns:cx1="http://schemas.microsoft.com/office/drawing/2015/9/8/chartex" xmlns:cx2="http://schemas.microsoft.com/office/drawing/2015/10/21/chartex" xmlns:cx3="http://schemas.microsoft.com/office/drawing/2016/5/9/chartex" xmlns:cx4="http://schemas.microsoft.com/office/drawing/2016/5/10/chartex" xmlns:cx5="http://schemas.microsoft.com/office/drawing/2016/5/11/chartex" xmlns:cx6="http://schemas.microsoft.com/office/drawing/2016/5/12/chartex" xmlns:cx7="http://schemas.microsoft.com/office/drawing/2016/5/13/chartex" xmlns:cx8="http://schemas.microsoft.com/office/drawing/2016/5/14/chartex" xmlns:mc="http://schemas.openxmlformats.org/markup-compatibility/2006" xmlns:aink="http://schemas.microsoft.com/office/drawing/2016/ink" xmlns:am3d="http://schemas.microsoft.com/office/drawing/2017/model3d" xmlns:o="urn:schemas-microsoft-com:office:office" xmlns:oel="http://schemas.microsoft.com/office/2019/extlst" xmlns:r="http://schemas.openxmlformats.org/officeDocument/2006/relationships" xmlns:m="http://schemas.openxmlformats.org/officeDocument/2006/math" xmlns:v="urn:schemas-microsoft-com:vml" xmlns:wp14="http://schemas.microsoft.com/office/word/2010/wordprocessingDrawing" xmlns:wp="http://schemas.openxmlformats.org/drawingml/2006/wordprocessingDrawing" xmlns:w10="urn:schemas-microsoft-com:office:word" xmlns:w="http://schemas.openxmlformats.org/wordprocessingml/2006/main" xmlns:w14="http://schemas.microsoft.com/office/word/2010/wordml" xmlns:w15="http://schemas.microsoft.com/office/word/2012/wordml" xmlns:w16cex="http://schemas.microsoft.com/office/word/2018/wordml/cex" xmlns:w16cid="http://schemas.microsoft.com/office/word/2016/wordml/cid" xmlns:w16="http://schemas.microsoft.com/office/word/2018/wordml" xmlns:w16du="http://schemas.microsoft.com/office/word/2023/wordml/word16du" xmlns:w16sdtdh="http://schemas.microsoft.com/office/word/2020/wordml/sdtdatahash" xmlns:w16se="http://schemas.microsoft.com/office/word/2015/wordml/symex" xmlns:wpg="http://schemas.microsoft.com/office/word/2010/wordprocessingGroup" xmlns:wpi="http://schemas.microsoft.com/office/word/2010/wordprocessingInk" xmlns:wne="http://schemas.microsoft.com/office/word/2006/wordml" xmlns:wps="http://schemas.microsoft.com/office/word/2010/wordprocessingShape" mc:Ignorable="w14 w15 w16se w16cid w16 w16cex w16sdtdh wp14">
+<w:hdr xmlns:wpc="http://schemas.microsoft.com/office/word/2010/wordprocessingCanvas" xmlns:cx="http://schemas.microsoft.com/office/drawing/2014/chartex" xmlns:cx1="http://schemas.microsoft.com/office/drawing/2015/9/8/chartex" xmlns:cx2="http://schemas.microsoft.com/office/drawing/2015/10/21/chartex" xmlns:cx3="http://schemas.microsoft.com/office/drawing/2016/5/9/chartex" xmlns:cx4="http://schemas.microsoft.com/office/drawing/2016/5/10/chartex" xmlns:cx5="http://schemas.microsoft.com/office/drawing/2016/5/11/chartex" xmlns:cx6="http://schemas.microsoft.com/office/drawing/2016/5/12/chartex" xmlns:cx7="http://schemas.microsoft.com/office/drawing/2016/5/13/chartex" xmlns:cx8="http://schemas.microsoft.com/office/drawing/2016/5/14/chartex" xmlns:mc="http://schemas.openxmlformats.org/markup-compatibility/2006" xmlns:aink="http://schemas.microsoft.com/office/drawing/2016/ink" xmlns:am3d="http://schemas.microsoft.com/office/drawing/2017/model3d" xmlns:o="urn:schemas-microsoft-com:office:office" xmlns:oel="http://schemas.microsoft.com/office/2019/extlst" xmlns:r="http://schemas.openxmlformats.org/officeDocument/2006/relationships" xmlns:m="http://schemas.openxmlformats.org/officeDocument/2006/math" xmlns:v="urn:schemas-microsoft-com:vml" xmlns:wp14="http://schemas.microsoft.com/office/word/2010/wordprocessingDrawing" xmlns:wp="http://schemas.openxmlformats.org/drawingml/2006/wordprocessingDrawing" xmlns:w10="urn:schemas-microsoft-com:office:word" xmlns:w="http://schemas.openxmlformats.org/wordprocessingml/2006/main" xmlns:w14="http://schemas.microsoft.com/office/word/2010/wordml" xmlns:w15="http://schemas.microsoft.com/office/word/2012/wordml" xmlns:w16cex="http://schemas.microsoft.com/office/word/2018/wordml/cex" xmlns:w16cid="http://schemas.microsoft.com/office/word/2016/wordml/cid" xmlns:w16="http://schemas.microsoft.com/office/word/2018/wordml" xmlns:w16sdtdh="http://schemas.microsoft.com/office/word/2020/wordml/sdtdatahash" xmlns:w16se="http://schemas.microsoft.com/office/word/2015/wordml/symex" xmlns:wpg="http://schemas.microsoft.com/office/word/2010/wordprocessingGroup" xmlns:wpi="http://schemas.microsoft.com/office/word/2010/wordprocessingInk" xmlns:wne="http://schemas.microsoft.com/office/word/2006/wordml" xmlns:wps="http://schemas.microsoft.com/office/word/2010/wordprocessingShape" mc:Ignorable="w14 w15 w16se w16cid w16 w16cex w16sdtdh wp14">
   <w:p>
     <w:pPr>
       <w:pStyle w:val="a5"/>
@@ -28486,7 +28522,7 @@
       <w:rPr>
         <w:noProof/>
       </w:rPr>
-      <w:pict>
+      <w:pict w14:anchorId="6452423F">
         <v:group id="Группа 1" o:spid="_x0000_s1066" style="position:absolute;margin-left:53.15pt;margin-top:26.65pt;width:518.8pt;height:797.85pt;z-index:251663360;mso-position-horizontal-relative:page;mso-position-vertical-relative:page" coordsize="20000,20000" o:gfxdata="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">
           <v:rect id="Rectangle 2" o:spid="_x0000_s1115" style="position:absolute;width:20000;height:20000;visibility:visible" o:gfxdata="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" filled="f" strokeweight="2pt"/>
           <v:line id="Line 3" o:spid="_x0000_s1114" style="position:absolute;visibility:visible" from="993,17183" to="995,18221" o:connectortype="straight" o:gfxdata="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" strokeweight="2pt"/>
@@ -29017,7 +29053,7 @@
 </file>
 
 <file path=word/header2.xml><?xml version="1.0" encoding="utf-8"?>
-<w:hdr xmlns:wpc="http://schemas.microsoft.com/office/word/2010/wordprocessingCanvas" xmlns:cx="http://schemas.microsoft.com/office/drawing/2014/chartex" xmlns:cx1="http://schemas.microsoft.com/office/drawing/2015/9/8/chartex" xmlns:cx2="http://schemas.microsoft.com/office/drawing/2015/10/21/chartex" xmlns:cx3="http://schemas.microsoft.com/office/drawing/2016/5/9/chartex" xmlns:cx4="http://schemas.microsoft.com/office/drawing/2016/5/10/chartex" xmlns:cx5="http://schemas.microsoft.com/office/drawing/2016/5/11/chartex" xmlns:cx6="http://schemas.microsoft.com/office/drawing/2016/5/12/chartex" xmlns:cx7="http://schemas.microsoft.com/office/drawing/2016/5/13/chartex" xmlns:cx8="http://schemas.microsoft.com/office/drawing/2016/5/14/chartex" xmlns:mc="http://schemas.openxmlformats.org/markup-compatibility/2006" xmlns:aink="http://schemas.microsoft.com/office/drawing/2016/ink" xmlns:am3d="http://schemas.microsoft.com/office/drawing/2017/model3d" xmlns:o="urn:schemas-microsoft-com:office:office" xmlns:oel="http://schemas.microsoft.com/office/2019/extlst" xmlns:r="http://schemas.openxmlformats.org/officeDocument/2006/relationships" xmlns:m="http://schemas.openxmlformats.org/officeDocument/2006/math" xmlns:v="urn:schemas-microsoft-com:vml" xmlns:wp14="http://schemas.microsoft.com/office/word/2010/wordprocessingDrawing" xmlns:wp="http://schemas.openxmlformats.org/drawingml/2006/wordprocessingDrawing" xmlns:w10="urn:schemas-microsoft-com:office:word" xmlns:w="http://schemas.openxmlformats.org/wordprocessingml/2006/main" xmlns:w14="http://schemas.microsoft.com/office/word/2010/wordml" xmlns:w15="http://schemas.microsoft.com/office/word/2012/wordml" xmlns:w16cex="http://schemas.microsoft.com/office/word/2018/wordml/cex" xmlns:w16cid="http://schemas.microsoft.com/office/word/2016/wordml/cid" xmlns:w16="http://schemas.microsoft.com/office/word/2018/wordml" xmlns:w16du="http://schemas.microsoft.com/office/word/2023/wordml/word16du" xmlns:w16sdtdh="http://schemas.microsoft.com/office/word/2020/wordml/sdtdatahash" xmlns:w16se="http://schemas.microsoft.com/office/word/2015/wordml/symex" xmlns:wpg="http://schemas.microsoft.com/office/word/2010/wordprocessingGroup" xmlns:wpi="http://schemas.microsoft.com/office/word/2010/wordprocessingInk" xmlns:wne="http://schemas.microsoft.com/office/word/2006/wordml" xmlns:wps="http://schemas.microsoft.com/office/word/2010/wordprocessingShape" mc:Ignorable="w14 w15 w16se w16cid w16 w16cex w16sdtdh wp14">
+<w:hdr xmlns:wpc="http://schemas.microsoft.com/office/word/2010/wordprocessingCanvas" xmlns:cx="http://schemas.microsoft.com/office/drawing/2014/chartex" xmlns:cx1="http://schemas.microsoft.com/office/drawing/2015/9/8/chartex" xmlns:cx2="http://schemas.microsoft.com/office/drawing/2015/10/21/chartex" xmlns:cx3="http://schemas.microsoft.com/office/drawing/2016/5/9/chartex" xmlns:cx4="http://schemas.microsoft.com/office/drawing/2016/5/10/chartex" xmlns:cx5="http://schemas.microsoft.com/office/drawing/2016/5/11/chartex" xmlns:cx6="http://schemas.microsoft.com/office/drawing/2016/5/12/chartex" xmlns:cx7="http://schemas.microsoft.com/office/drawing/2016/5/13/chartex" xmlns:cx8="http://schemas.microsoft.com/office/drawing/2016/5/14/chartex" xmlns:mc="http://schemas.openxmlformats.org/markup-compatibility/2006" xmlns:aink="http://schemas.microsoft.com/office/drawing/2016/ink" xmlns:am3d="http://schemas.microsoft.com/office/drawing/2017/model3d" xmlns:o="urn:schemas-microsoft-com:office:office" xmlns:oel="http://schemas.microsoft.com/office/2019/extlst" xmlns:r="http://schemas.openxmlformats.org/officeDocument/2006/relationships" xmlns:m="http://schemas.openxmlformats.org/officeDocument/2006/math" xmlns:v="urn:schemas-microsoft-com:vml" xmlns:wp14="http://schemas.microsoft.com/office/word/2010/wordprocessingDrawing" xmlns:wp="http://schemas.openxmlformats.org/drawingml/2006/wordprocessingDrawing" xmlns:w10="urn:schemas-microsoft-com:office:word" xmlns:w="http://schemas.openxmlformats.org/wordprocessingml/2006/main" xmlns:w14="http://schemas.microsoft.com/office/word/2010/wordml" xmlns:w15="http://schemas.microsoft.com/office/word/2012/wordml" xmlns:w16cex="http://schemas.microsoft.com/office/word/2018/wordml/cex" xmlns:w16cid="http://schemas.microsoft.com/office/word/2016/wordml/cid" xmlns:w16="http://schemas.microsoft.com/office/word/2018/wordml" xmlns:w16sdtdh="http://schemas.microsoft.com/office/word/2020/wordml/sdtdatahash" xmlns:w16se="http://schemas.microsoft.com/office/word/2015/wordml/symex" xmlns:wpg="http://schemas.microsoft.com/office/word/2010/wordprocessingGroup" xmlns:wpi="http://schemas.microsoft.com/office/word/2010/wordprocessingInk" xmlns:wne="http://schemas.microsoft.com/office/word/2006/wordml" xmlns:wps="http://schemas.microsoft.com/office/word/2010/wordprocessingShape" mc:Ignorable="w14 w15 w16se w16cid w16 w16cex w16sdtdh wp14">
   <w:p>
     <w:pPr>
       <w:pStyle w:val="a5"/>
@@ -29026,7 +29062,7 @@
       <w:rPr>
         <w:noProof/>
       </w:rPr>
-      <w:pict>
+      <w:pict w14:anchorId="42C45463">
         <v:rect id="Прямоугольник 52" o:spid="_x0000_s1065" style="position:absolute;margin-left:57.95pt;margin-top:24pt;width:518.8pt;height:798.75pt;z-index:251665408;visibility:visible;mso-position-horizontal-relative:page;mso-position-vertical-relative:page" o:gfxdata="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" o:allowincell="f" filled="f" strokeweight="2pt">
           <w10:wrap anchorx="page" anchory="page"/>
         </v:rect>
@@ -29037,7 +29073,7 @@
 </file>
 
 <file path=word/header3.xml><?xml version="1.0" encoding="utf-8"?>
-<w:hdr xmlns:wpc="http://schemas.microsoft.com/office/word/2010/wordprocessingCanvas" xmlns:cx="http://schemas.microsoft.com/office/drawing/2014/chartex" xmlns:cx1="http://schemas.microsoft.com/office/drawing/2015/9/8/chartex" xmlns:cx2="http://schemas.microsoft.com/office/drawing/2015/10/21/chartex" xmlns:cx3="http://schemas.microsoft.com/office/drawing/2016/5/9/chartex" xmlns:cx4="http://schemas.microsoft.com/office/drawing/2016/5/10/chartex" xmlns:cx5="http://schemas.microsoft.com/office/drawing/2016/5/11/chartex" xmlns:cx6="http://schemas.microsoft.com/office/drawing/2016/5/12/chartex" xmlns:cx7="http://schemas.microsoft.com/office/drawing/2016/5/13/chartex" xmlns:cx8="http://schemas.microsoft.com/office/drawing/2016/5/14/chartex" xmlns:mc="http://schemas.openxmlformats.org/markup-compatibility/2006" xmlns:aink="http://schemas.microsoft.com/office/drawing/2016/ink" xmlns:am3d="http://schemas.microsoft.com/office/drawing/2017/model3d" xmlns:o="urn:schemas-microsoft-com:office:office" xmlns:oel="http://schemas.microsoft.com/office/2019/extlst" xmlns:r="http://schemas.openxmlformats.org/officeDocument/2006/relationships" xmlns:m="http://schemas.openxmlformats.org/officeDocument/2006/math" xmlns:v="urn:schemas-microsoft-com:vml" xmlns:wp14="http://schemas.microsoft.com/office/word/2010/wordprocessingDrawing" xmlns:wp="http://schemas.openxmlformats.org/drawingml/2006/wordprocessingDrawing" xmlns:w10="urn:schemas-microsoft-com:office:word" xmlns:w="http://schemas.openxmlformats.org/wordprocessingml/2006/main" xmlns:w14="http://schemas.microsoft.com/office/word/2010/wordml" xmlns:w15="http://schemas.microsoft.com/office/word/2012/wordml" xmlns:w16cex="http://schemas.microsoft.com/office/word/2018/wordml/cex" xmlns:w16cid="http://schemas.microsoft.com/office/word/2016/wordml/cid" xmlns:w16="http://schemas.microsoft.com/office/word/2018/wordml" xmlns:w16du="http://schemas.microsoft.com/office/word/2023/wordml/word16du" xmlns:w16sdtdh="http://schemas.microsoft.com/office/word/2020/wordml/sdtdatahash" xmlns:w16se="http://schemas.microsoft.com/office/word/2015/wordml/symex" xmlns:wpg="http://schemas.microsoft.com/office/word/2010/wordprocessingGroup" xmlns:wpi="http://schemas.microsoft.com/office/word/2010/wordprocessingInk" xmlns:wne="http://schemas.microsoft.com/office/word/2006/wordml" xmlns:wps="http://schemas.microsoft.com/office/word/2010/wordprocessingShape" mc:Ignorable="w14 w15 w16se w16cid w16 w16cex w16sdtdh wp14">
+<w:hdr xmlns:wpc="http://schemas.microsoft.com/office/word/2010/wordprocessingCanvas" xmlns:cx="http://schemas.microsoft.com/office/drawing/2014/chartex" xmlns:cx1="http://schemas.microsoft.com/office/drawing/2015/9/8/chartex" xmlns:cx2="http://schemas.microsoft.com/office/drawing/2015/10/21/chartex" xmlns:cx3="http://schemas.microsoft.com/office/drawing/2016/5/9/chartex" xmlns:cx4="http://schemas.microsoft.com/office/drawing/2016/5/10/chartex" xmlns:cx5="http://schemas.microsoft.com/office/drawing/2016/5/11/chartex" xmlns:cx6="http://schemas.microsoft.com/office/drawing/2016/5/12/chartex" xmlns:cx7="http://schemas.microsoft.com/office/drawing/2016/5/13/chartex" xmlns:cx8="http://schemas.microsoft.com/office/drawing/2016/5/14/chartex" xmlns:mc="http://schemas.openxmlformats.org/markup-compatibility/2006" xmlns:aink="http://schemas.microsoft.com/office/drawing/2016/ink" xmlns:am3d="http://schemas.microsoft.com/office/drawing/2017/model3d" xmlns:o="urn:schemas-microsoft-com:office:office" xmlns:oel="http://schemas.microsoft.com/office/2019/extlst" xmlns:r="http://schemas.openxmlformats.org/officeDocument/2006/relationships" xmlns:m="http://schemas.openxmlformats.org/officeDocument/2006/math" xmlns:v="urn:schemas-microsoft-com:vml" xmlns:wp14="http://schemas.microsoft.com/office/word/2010/wordprocessingDrawing" xmlns:wp="http://schemas.openxmlformats.org/drawingml/2006/wordprocessingDrawing" xmlns:w10="urn:schemas-microsoft-com:office:word" xmlns:w="http://schemas.openxmlformats.org/wordprocessingml/2006/main" xmlns:w14="http://schemas.microsoft.com/office/word/2010/wordml" xmlns:w15="http://schemas.microsoft.com/office/word/2012/wordml" xmlns:w16cex="http://schemas.microsoft.com/office/word/2018/wordml/cex" xmlns:w16cid="http://schemas.microsoft.com/office/word/2016/wordml/cid" xmlns:w16="http://schemas.microsoft.com/office/word/2018/wordml" xmlns:w16sdtdh="http://schemas.microsoft.com/office/word/2020/wordml/sdtdatahash" xmlns:w16se="http://schemas.microsoft.com/office/word/2015/wordml/symex" xmlns:wpg="http://schemas.microsoft.com/office/word/2010/wordprocessingGroup" xmlns:wpi="http://schemas.microsoft.com/office/word/2010/wordprocessingInk" xmlns:wne="http://schemas.microsoft.com/office/word/2006/wordml" xmlns:wps="http://schemas.microsoft.com/office/word/2010/wordprocessingShape" mc:Ignorable="w14 w15 w16se w16cid w16 w16cex w16sdtdh wp14">
   <w:p>
     <w:pPr>
       <w:pStyle w:val="a5"/>
@@ -29046,7 +29082,7 @@
       <w:rPr>
         <w:noProof/>
       </w:rPr>
-      <w:pict>
+      <w:pict w14:anchorId="00E62A38">
         <v:group id="Группа 4" o:spid="_x0000_s1045" style="position:absolute;margin-left:43.95pt;margin-top:19.85pt;width:518.8pt;height:802.3pt;z-index:251668480;mso-position-horizontal-relative:page;mso-position-vertical-relative:page" coordsize="20000,20000" o:gfxdata="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" o:allowincell="f">
           <v:rect id="Rectangle 2" o:spid="_x0000_s1064" style="position:absolute;width:20000;height:20000;visibility:visible" o:gfxdata="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" filled="f" strokeweight="2pt"/>
           <v:line id="Line 3" o:spid="_x0000_s1063" style="position:absolute;visibility:visible" from="1093,18949" to="1095,19989" o:connectortype="straight" o:gfxdata="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" strokeweight="2pt"/>
@@ -29281,7 +29317,7 @@
 </file>
 
 <file path=word/header4.xml><?xml version="1.0" encoding="utf-8"?>
-<w:hdr xmlns:wpc="http://schemas.microsoft.com/office/word/2010/wordprocessingCanvas" xmlns:cx="http://schemas.microsoft.com/office/drawing/2014/chartex" xmlns:cx1="http://schemas.microsoft.com/office/drawing/2015/9/8/chartex" xmlns:cx2="http://schemas.microsoft.com/office/drawing/2015/10/21/chartex" xmlns:cx3="http://schemas.microsoft.com/office/drawing/2016/5/9/chartex" xmlns:cx4="http://schemas.microsoft.com/office/drawing/2016/5/10/chartex" xmlns:cx5="http://schemas.microsoft.com/office/drawing/2016/5/11/chartex" xmlns:cx6="http://schemas.microsoft.com/office/drawing/2016/5/12/chartex" xmlns:cx7="http://schemas.microsoft.com/office/drawing/2016/5/13/chartex" xmlns:cx8="http://schemas.microsoft.com/office/drawing/2016/5/14/chartex" xmlns:mc="http://schemas.openxmlformats.org/markup-compatibility/2006" xmlns:aink="http://schemas.microsoft.com/office/drawing/2016/ink" xmlns:am3d="http://schemas.microsoft.com/office/drawing/2017/model3d" xmlns:o="urn:schemas-microsoft-com:office:office" xmlns:oel="http://schemas.microsoft.com/office/2019/extlst" xmlns:r="http://schemas.openxmlformats.org/officeDocument/2006/relationships" xmlns:m="http://schemas.openxmlformats.org/officeDocument/2006/math" xmlns:v="urn:schemas-microsoft-com:vml" xmlns:wp14="http://schemas.microsoft.com/office/word/2010/wordprocessingDrawing" xmlns:wp="http://schemas.openxmlformats.org/drawingml/2006/wordprocessingDrawing" xmlns:w10="urn:schemas-microsoft-com:office:word" xmlns:w="http://schemas.openxmlformats.org/wordprocessingml/2006/main" xmlns:w14="http://schemas.microsoft.com/office/word/2010/wordml" xmlns:w15="http://schemas.microsoft.com/office/word/2012/wordml" xmlns:w16cex="http://schemas.microsoft.com/office/word/2018/wordml/cex" xmlns:w16cid="http://schemas.microsoft.com/office/word/2016/wordml/cid" xmlns:w16="http://schemas.microsoft.com/office/word/2018/wordml" xmlns:w16du="http://schemas.microsoft.com/office/word/2023/wordml/word16du" xmlns:w16sdtdh="http://schemas.microsoft.com/office/word/2020/wordml/sdtdatahash" xmlns:w16se="http://schemas.microsoft.com/office/word/2015/wordml/symex" xmlns:wpg="http://schemas.microsoft.com/office/word/2010/wordprocessingGroup" xmlns:wpi="http://schemas.microsoft.com/office/word/2010/wordprocessingInk" xmlns:wne="http://schemas.microsoft.com/office/word/2006/wordml" xmlns:wps="http://schemas.microsoft.com/office/word/2010/wordprocessingShape" mc:Ignorable="w14 w15 w16se w16cid w16 w16cex w16sdtdh wp14">
+<w:hdr xmlns:wpc="http://schemas.microsoft.com/office/word/2010/wordprocessingCanvas" xmlns:cx="http://schemas.microsoft.com/office/drawing/2014/chartex" xmlns:cx1="http://schemas.microsoft.com/office/drawing/2015/9/8/chartex" xmlns:cx2="http://schemas.microsoft.com/office/drawing/2015/10/21/chartex" xmlns:cx3="http://schemas.microsoft.com/office/drawing/2016/5/9/chartex" xmlns:cx4="http://schemas.microsoft.com/office/drawing/2016/5/10/chartex" xmlns:cx5="http://schemas.microsoft.com/office/drawing/2016/5/11/chartex" xmlns:cx6="http://schemas.microsoft.com/office/drawing/2016/5/12/chartex" xmlns:cx7="http://schemas.microsoft.com/office/drawing/2016/5/13/chartex" xmlns:cx8="http://schemas.microsoft.com/office/drawing/2016/5/14/chartex" xmlns:mc="http://schemas.openxmlformats.org/markup-compatibility/2006" xmlns:aink="http://schemas.microsoft.com/office/drawing/2016/ink" xmlns:am3d="http://schemas.microsoft.com/office/drawing/2017/model3d" xmlns:o="urn:schemas-microsoft-com:office:office" xmlns:oel="http://schemas.microsoft.com/office/2019/extlst" xmlns:r="http://schemas.openxmlformats.org/officeDocument/2006/relationships" xmlns:m="http://schemas.openxmlformats.org/officeDocument/2006/math" xmlns:v="urn:schemas-microsoft-com:vml" xmlns:wp14="http://schemas.microsoft.com/office/word/2010/wordprocessingDrawing" xmlns:wp="http://schemas.openxmlformats.org/drawingml/2006/wordprocessingDrawing" xmlns:w10="urn:schemas-microsoft-com:office:word" xmlns:w="http://schemas.openxmlformats.org/wordprocessingml/2006/main" xmlns:w14="http://schemas.microsoft.com/office/word/2010/wordml" xmlns:w15="http://schemas.microsoft.com/office/word/2012/wordml" xmlns:w16cex="http://schemas.microsoft.com/office/word/2018/wordml/cex" xmlns:w16cid="http://schemas.microsoft.com/office/word/2016/wordml/cid" xmlns:w16="http://schemas.microsoft.com/office/word/2018/wordml" xmlns:w16sdtdh="http://schemas.microsoft.com/office/word/2020/wordml/sdtdatahash" xmlns:w16se="http://schemas.microsoft.com/office/word/2015/wordml/symex" xmlns:wpg="http://schemas.microsoft.com/office/word/2010/wordprocessingGroup" xmlns:wpi="http://schemas.microsoft.com/office/word/2010/wordprocessingInk" xmlns:wne="http://schemas.microsoft.com/office/word/2006/wordml" xmlns:wps="http://schemas.microsoft.com/office/word/2010/wordprocessingShape" mc:Ignorable="w14 w15 w16se w16cid w16 w16cex w16sdtdh wp14">
   <w:p>
     <w:pPr>
       <w:pStyle w:val="a5"/>
@@ -29290,7 +29326,7 @@
       <w:rPr>
         <w:noProof/>
       </w:rPr>
-      <w:pict>
+      <w:pict w14:anchorId="18EE4810">
         <v:group id="_x0000_s1025" style="position:absolute;margin-left:45.55pt;margin-top:21.45pt;width:518.8pt;height:802.3pt;z-index:251669504;mso-position-horizontal-relative:page;mso-position-vertical-relative:page" coordsize="20000,20000" o:gfxdata="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" o:allowincell="f">
           <v:rect id="Rectangle 2" o:spid="_x0000_s1044" style="position:absolute;width:20000;height:20000;visibility:visible" o:gfxdata="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" filled="f" strokeweight="2pt"/>
           <v:line id="Line 3" o:spid="_x0000_s1043" style="position:absolute;visibility:visible" from="1093,18949" to="1095,19989" o:connectortype="straight" o:gfxdata="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" strokeweight="2pt"/>
@@ -29525,7 +29561,7 @@
 </file>
 
 <file path=word/numbering.xml><?xml version="1.0" encoding="utf-8"?>
-<w:numbering xmlns:wpc="http://schemas.microsoft.com/office/word/2010/wordprocessingCanvas" xmlns:cx="http://schemas.microsoft.com/office/drawing/2014/chartex" xmlns:cx1="http://schemas.microsoft.com/office/drawing/2015/9/8/chartex" xmlns:cx2="http://schemas.microsoft.com/office/drawing/2015/10/21/chartex" xmlns:cx3="http://schemas.microsoft.com/office/drawing/2016/5/9/chartex" xmlns:cx4="http://schemas.microsoft.com/office/drawing/2016/5/10/chartex" xmlns:cx5="http://schemas.microsoft.com/office/drawing/2016/5/11/chartex" xmlns:cx6="http://schemas.microsoft.com/office/drawing/2016/5/12/chartex" xmlns:cx7="http://schemas.microsoft.com/office/drawing/2016/5/13/chartex" xmlns:cx8="http://schemas.microsoft.com/office/drawing/2016/5/14/chartex" xmlns:mc="http://schemas.openxmlformats.org/markup-compatibility/2006" xmlns:aink="http://schemas.microsoft.com/office/drawing/2016/ink" xmlns:am3d="http://schemas.microsoft.com/office/drawing/2017/model3d" xmlns:o="urn:schemas-microsoft-com:office:office" xmlns:oel="http://schemas.microsoft.com/office/2019/extlst" xmlns:r="http://schemas.openxmlformats.org/officeDocument/2006/relationships" xmlns:m="http://schemas.openxmlformats.org/officeDocument/2006/math" xmlns:v="urn:schemas-microsoft-com:vml" xmlns:wp14="http://schemas.microsoft.com/office/word/2010/wordprocessingDrawing" xmlns:wp="http://schemas.openxmlformats.org/drawingml/2006/wordprocessingDrawing" xmlns:w10="urn:schemas-microsoft-com:office:word" xmlns:w="http://schemas.openxmlformats.org/wordprocessingml/2006/main" xmlns:w14="http://schemas.microsoft.com/office/word/2010/wordml" xmlns:w15="http://schemas.microsoft.com/office/word/2012/wordml" xmlns:w16cex="http://schemas.microsoft.com/office/word/2018/wordml/cex" xmlns:w16cid="http://schemas.microsoft.com/office/word/2016/wordml/cid" xmlns:w16="http://schemas.microsoft.com/office/word/2018/wordml" xmlns:w16du="http://schemas.microsoft.com/office/word/2023/wordml/word16du" xmlns:w16sdtdh="http://schemas.microsoft.com/office/word/2020/wordml/sdtdatahash" xmlns:w16se="http://schemas.microsoft.com/office/word/2015/wordml/symex" xmlns:wpg="http://schemas.microsoft.com/office/word/2010/wordprocessingGroup" xmlns:wpi="http://schemas.microsoft.com/office/word/2010/wordprocessingInk" xmlns:wne="http://schemas.microsoft.com/office/word/2006/wordml" xmlns:wps="http://schemas.microsoft.com/office/word/2010/wordprocessingShape" mc:Ignorable="w14 w15 w16se w16cid w16 w16cex w16sdtdh wp14">
+<w:numbering xmlns:wpc="http://schemas.microsoft.com/office/word/2010/wordprocessingCanvas" xmlns:cx="http://schemas.microsoft.com/office/drawing/2014/chartex" xmlns:cx1="http://schemas.microsoft.com/office/drawing/2015/9/8/chartex" xmlns:cx2="http://schemas.microsoft.com/office/drawing/2015/10/21/chartex" xmlns:cx3="http://schemas.microsoft.com/office/drawing/2016/5/9/chartex" xmlns:cx4="http://schemas.microsoft.com/office/drawing/2016/5/10/chartex" xmlns:cx5="http://schemas.microsoft.com/office/drawing/2016/5/11/chartex" xmlns:cx6="http://schemas.microsoft.com/office/drawing/2016/5/12/chartex" xmlns:cx7="http://schemas.microsoft.com/office/drawing/2016/5/13/chartex" xmlns:cx8="http://schemas.microsoft.com/office/drawing/2016/5/14/chartex" xmlns:mc="http://schemas.openxmlformats.org/markup-compatibility/2006" xmlns:aink="http://schemas.microsoft.com/office/drawing/2016/ink" xmlns:am3d="http://schemas.microsoft.com/office/drawing/2017/model3d" xmlns:o="urn:schemas-microsoft-com:office:office" xmlns:oel="http://schemas.microsoft.com/office/2019/extlst" xmlns:r="http://schemas.openxmlformats.org/officeDocument/2006/relationships" xmlns:m="http://schemas.openxmlformats.org/officeDocument/2006/math" xmlns:v="urn:schemas-microsoft-com:vml" xmlns:wp14="http://schemas.microsoft.com/office/word/2010/wordprocessingDrawing" xmlns:wp="http://schemas.openxmlformats.org/drawingml/2006/wordprocessingDrawing" xmlns:w10="urn:schemas-microsoft-com:office:word" xmlns:w="http://schemas.openxmlformats.org/wordprocessingml/2006/main" xmlns:w14="http://schemas.microsoft.com/office/word/2010/wordml" xmlns:w15="http://schemas.microsoft.com/office/word/2012/wordml" xmlns:w16cex="http://schemas.microsoft.com/office/word/2018/wordml/cex" xmlns:w16cid="http://schemas.microsoft.com/office/word/2016/wordml/cid" xmlns:w16="http://schemas.microsoft.com/office/word/2018/wordml" xmlns:w16sdtdh="http://schemas.microsoft.com/office/word/2020/wordml/sdtdatahash" xmlns:w16se="http://schemas.microsoft.com/office/word/2015/wordml/symex" xmlns:wpg="http://schemas.microsoft.com/office/word/2010/wordprocessingGroup" xmlns:wpi="http://schemas.microsoft.com/office/word/2010/wordprocessingInk" xmlns:wne="http://schemas.microsoft.com/office/word/2006/wordml" xmlns:wps="http://schemas.microsoft.com/office/word/2010/wordprocessingShape" mc:Ignorable="w14 w15 w16se w16cid w16 w16cex w16sdtdh wp14">
   <w:abstractNum w:abstractNumId="0" w15:restartNumberingAfterBreak="0">
     <w:nsid w:val="001D015C"/>
     <w:multiLevelType w:val="hybridMultilevel"/>
@@ -35310,7 +35346,7 @@
     <w:lsdException w:name="Table Web 2" w:semiHidden="1" w:unhideWhenUsed="1"/>
     <w:lsdException w:name="Table Web 3" w:semiHidden="1" w:unhideWhenUsed="1"/>
     <w:lsdException w:name="Balloon Text" w:semiHidden="1" w:unhideWhenUsed="1"/>
-    <w:lsdException w:name="Table Grid" w:semiHidden="1" w:uiPriority="59" w:unhideWhenUsed="1"/>
+    <w:lsdException w:name="Table Grid" w:uiPriority="59"/>
     <w:lsdException w:name="Table Theme" w:semiHidden="1" w:unhideWhenUsed="1"/>
     <w:lsdException w:name="Placeholder Text" w:semiHidden="1"/>
     <w:lsdException w:name="No Spacing" w:uiPriority="1" w:qFormat="1"/>

</xml_diff>